<commit_message>
rline's worklist - slider, gallery
</commit_message>
<xml_diff>
--- a/doc/jquery_ui.docx
+++ b/doc/jquery_ui.docx
@@ -2,17 +2,75 @@
 <file path=word/document.xml><?xml version="1.0" encoding="utf-8"?>
 <w:document xmlns:ve="http://schemas.openxmlformats.org/markup-compatibility/2006" xmlns:o="urn:schemas-microsoft-com:office:office" xmlns:r="http://schemas.openxmlformats.org/officeDocument/2006/relationships" xmlns:m="http://schemas.openxmlformats.org/officeDocument/2006/math" xmlns:v="urn:schemas-microsoft-com:vml" xmlns:wp="http://schemas.openxmlformats.org/drawingml/2006/wordprocessingDrawing" xmlns:w10="urn:schemas-microsoft-com:office:word" xmlns:w="http://schemas.openxmlformats.org/wordprocessingml/2006/main" xmlns:wne="http://schemas.microsoft.com/office/word/2006/wordml">
   <w:body>
+    <w:tbl>
+      <w:tblPr>
+        <w:tblStyle w:val="-3"/>
+        <w:tblW w:w="0" w:type="auto"/>
+        <w:tblLook w:val="0000"/>
+      </w:tblPr>
+      <w:tblGrid>
+        <w:gridCol w:w="9196"/>
+      </w:tblGrid>
+      <w:tr>
+        <w:trPr>
+          <w:cnfStyle w:val="000000100000"/>
+          <w:trHeight w:val="317"/>
+        </w:trPr>
+        <w:tc>
+          <w:tcPr>
+            <w:cnfStyle w:val="000010000000"/>
+            <w:tcW w:w="9196" w:type="dxa"/>
+          </w:tcPr>
+          <w:p>
+            <w:pPr>
+              <w:ind w:left="10"/>
+              <w:rPr>
+                <w:rFonts w:asciiTheme="majorHAnsi" w:eastAsiaTheme="majorHAnsi" w:hAnsiTheme="majorHAnsi" w:hint="eastAsia"/>
+                <w:b/>
+                <w:sz w:val="52"/>
+                <w:szCs w:val="52"/>
+              </w:rPr>
+            </w:pPr>
+            <w:r>
+              <w:rPr>
+                <w:rFonts w:asciiTheme="majorHAnsi" w:eastAsiaTheme="majorHAnsi" w:hAnsiTheme="majorHAnsi" w:hint="eastAsia"/>
+                <w:b/>
+                <w:sz w:val="52"/>
+                <w:szCs w:val="52"/>
+              </w:rPr>
+              <w:t xml:space="preserve">JQUERY-UI : </w:t>
+            </w:r>
+            <w:proofErr w:type="spellStart"/>
+            <w:r>
+              <w:rPr>
+                <w:rFonts w:asciiTheme="majorHAnsi" w:eastAsiaTheme="majorHAnsi" w:hAnsiTheme="majorHAnsi" w:hint="eastAsia"/>
+                <w:b/>
+                <w:sz w:val="52"/>
+                <w:szCs w:val="52"/>
+              </w:rPr>
+              <w:t>draggable</w:t>
+            </w:r>
+            <w:proofErr w:type="spellEnd"/>
+          </w:p>
+        </w:tc>
+      </w:tr>
+    </w:tbl>
+    <w:p>
+      <w:pPr>
+        <w:ind w:left="400"/>
+        <w:rPr>
+          <w:rFonts w:hint="eastAsia"/>
+        </w:rPr>
+      </w:pPr>
+    </w:p>
     <w:p>
       <w:pPr>
         <w:pStyle w:val="a3"/>
         <w:numPr>
           <w:ilvl w:val="0"/>
-          <w:numId w:val="1"/>
+          <w:numId w:val="2"/>
         </w:numPr>
         <w:ind w:leftChars="0"/>
-        <w:rPr>
-          <w:rFonts w:hint="eastAsia"/>
-        </w:rPr>
       </w:pPr>
       <w:r>
         <w:rPr>
@@ -155,11 +213,19 @@
             <w:tcW w:w="7273" w:type="dxa"/>
           </w:tcPr>
           <w:p>
-            <w:r>
-              <w:rPr>
-                <w:rFonts w:hint="eastAsia"/>
-              </w:rPr>
-              <w:t>타입 : 문자열</w:t>
+            <w:proofErr w:type="gramStart"/>
+            <w:r>
+              <w:rPr>
+                <w:rFonts w:hint="eastAsia"/>
+              </w:rPr>
+              <w:t>타입 :</w:t>
+            </w:r>
+            <w:proofErr w:type="gramEnd"/>
+            <w:r>
+              <w:rPr>
+                <w:rFonts w:hint="eastAsia"/>
+              </w:rPr>
+              <w:t xml:space="preserve"> 문자열</w:t>
             </w:r>
           </w:p>
         </w:tc>
@@ -188,16 +254,25 @@
             <w:tcW w:w="7273" w:type="dxa"/>
           </w:tcPr>
           <w:p>
-            <w:pPr>
-              <w:rPr>
-                <w:rFonts w:hint="eastAsia"/>
-              </w:rPr>
-            </w:pPr>
-            <w:r>
-              <w:rPr>
-                <w:rFonts w:hint="eastAsia"/>
-              </w:rPr>
-              <w:t>전달된 확장집합 안에서만 드래그 되도록 제한한다. 배열에 4개의 좌표값을 넣어 영역을 제한할 수도 있다.</w:t>
+            <w:r>
+              <w:rPr>
+                <w:rFonts w:hint="eastAsia"/>
+              </w:rPr>
+              <w:t xml:space="preserve">전달된 확장집합 안에서만 드래그 되도록 제한한다. 배열에 4개의 </w:t>
+            </w:r>
+            <w:proofErr w:type="spellStart"/>
+            <w:r>
+              <w:rPr>
+                <w:rFonts w:hint="eastAsia"/>
+              </w:rPr>
+              <w:t>좌표값을</w:t>
+            </w:r>
+            <w:proofErr w:type="spellEnd"/>
+            <w:r>
+              <w:rPr>
+                <w:rFonts w:hint="eastAsia"/>
+              </w:rPr>
+              <w:t xml:space="preserve"> 넣어 영역을 제한할 수도 있다.</w:t>
             </w:r>
           </w:p>
           <w:p>
@@ -223,6 +298,7 @@
             <w:tcW w:w="7273" w:type="dxa"/>
           </w:tcPr>
           <w:p>
+            <w:proofErr w:type="gramStart"/>
             <w:r>
               <w:t>타입</w:t>
             </w:r>
@@ -230,7 +306,28 @@
               <w:rPr>
                 <w:rFonts w:hint="eastAsia"/>
               </w:rPr>
-              <w:t xml:space="preserve"> : jquery 확장집합, 배열</w:t>
+              <w:t xml:space="preserve"> :</w:t>
+            </w:r>
+            <w:proofErr w:type="gramEnd"/>
+            <w:r>
+              <w:rPr>
+                <w:rFonts w:hint="eastAsia"/>
+              </w:rPr>
+              <w:t xml:space="preserve"> </w:t>
+            </w:r>
+            <w:proofErr w:type="spellStart"/>
+            <w:r>
+              <w:rPr>
+                <w:rFonts w:hint="eastAsia"/>
+              </w:rPr>
+              <w:t>jquery</w:t>
+            </w:r>
+            <w:proofErr w:type="spellEnd"/>
+            <w:r>
+              <w:rPr>
+                <w:rFonts w:hint="eastAsia"/>
+              </w:rPr>
+              <w:t xml:space="preserve"> 확장집합, 배열</w:t>
             </w:r>
           </w:p>
         </w:tc>
@@ -259,16 +356,25 @@
             <w:tcW w:w="7273" w:type="dxa"/>
           </w:tcPr>
           <w:p>
-            <w:pPr>
-              <w:rPr>
-                <w:rFonts w:hint="eastAsia"/>
-              </w:rPr>
-            </w:pPr>
-            <w:r>
-              <w:rPr>
-                <w:rFonts w:hint="eastAsia"/>
-              </w:rPr>
-              <w:t xml:space="preserve">true이면 드래그하고 드롭 시에 다시 제자리로 돌아간다. false이면 </w:t>
+            <w:r>
+              <w:rPr>
+                <w:rFonts w:hint="eastAsia"/>
+              </w:rPr>
+              <w:t xml:space="preserve">true이면 드래그하고 </w:t>
+            </w:r>
+            <w:proofErr w:type="spellStart"/>
+            <w:r>
+              <w:rPr>
+                <w:rFonts w:hint="eastAsia"/>
+              </w:rPr>
+              <w:t>드롭</w:t>
+            </w:r>
+            <w:proofErr w:type="spellEnd"/>
+            <w:r>
+              <w:rPr>
+                <w:rFonts w:hint="eastAsia"/>
+              </w:rPr>
+              <w:t xml:space="preserve"> 시에 다시 제자리로 돌아간다. false이면 </w:t>
             </w:r>
             <w:r>
               <w:t>반대로</w:t>
@@ -277,15 +383,24 @@
               <w:rPr>
                 <w:rFonts w:hint="eastAsia"/>
               </w:rPr>
-              <w:t xml:space="preserve"> 돌아가지 않고 마우스 드롭된 곳에서 멈추게 된다. 기본값은 false 이다.</w:t>
-            </w:r>
-          </w:p>
-          <w:p>
-            <w:pPr>
-              <w:rPr>
-                <w:rFonts w:hint="eastAsia"/>
-              </w:rPr>
-            </w:pPr>
+              <w:t xml:space="preserve"> 돌아가지 않고 마우스 </w:t>
+            </w:r>
+            <w:proofErr w:type="spellStart"/>
+            <w:r>
+              <w:rPr>
+                <w:rFonts w:hint="eastAsia"/>
+              </w:rPr>
+              <w:t>드롭된</w:t>
+            </w:r>
+            <w:proofErr w:type="spellEnd"/>
+            <w:r>
+              <w:rPr>
+                <w:rFonts w:hint="eastAsia"/>
+              </w:rPr>
+              <w:t xml:space="preserve"> 곳에서 멈추게 된다. 기본값은 false 이다.</w:t>
+            </w:r>
+          </w:p>
+          <w:p>
             <w:r>
               <w:t>“</w:t>
             </w:r>
@@ -302,7 +417,63 @@
               <w:rPr>
                 <w:rFonts w:hint="eastAsia"/>
               </w:rPr>
-              <w:t xml:space="preserve"> 일 경우, 드롭 엘리먼트 위쪽에 드래그 엘리먼트를 드롭할 때만 되돌아 간다.</w:t>
+              <w:t xml:space="preserve"> 일 경우, </w:t>
+            </w:r>
+            <w:proofErr w:type="spellStart"/>
+            <w:r>
+              <w:rPr>
+                <w:rFonts w:hint="eastAsia"/>
+              </w:rPr>
+              <w:t>드롭</w:t>
+            </w:r>
+            <w:proofErr w:type="spellEnd"/>
+            <w:r>
+              <w:rPr>
+                <w:rFonts w:hint="eastAsia"/>
+              </w:rPr>
+              <w:t xml:space="preserve"> </w:t>
+            </w:r>
+            <w:proofErr w:type="spellStart"/>
+            <w:r>
+              <w:rPr>
+                <w:rFonts w:hint="eastAsia"/>
+              </w:rPr>
+              <w:t>엘리먼트</w:t>
+            </w:r>
+            <w:proofErr w:type="spellEnd"/>
+            <w:r>
+              <w:rPr>
+                <w:rFonts w:hint="eastAsia"/>
+              </w:rPr>
+              <w:t xml:space="preserve"> 위쪽에 드래그 </w:t>
+            </w:r>
+            <w:proofErr w:type="spellStart"/>
+            <w:r>
+              <w:rPr>
+                <w:rFonts w:hint="eastAsia"/>
+              </w:rPr>
+              <w:t>엘리먼트를</w:t>
+            </w:r>
+            <w:proofErr w:type="spellEnd"/>
+            <w:r>
+              <w:rPr>
+                <w:rFonts w:hint="eastAsia"/>
+              </w:rPr>
+              <w:t xml:space="preserve"> </w:t>
+            </w:r>
+            <w:proofErr w:type="spellStart"/>
+            <w:r>
+              <w:rPr>
+                <w:rFonts w:hint="eastAsia"/>
+              </w:rPr>
+              <w:t>드롭할</w:t>
+            </w:r>
+            <w:proofErr w:type="spellEnd"/>
+            <w:r>
+              <w:rPr>
+                <w:rFonts w:hint="eastAsia"/>
+              </w:rPr>
+              <w:t xml:space="preserve"> 때만 되돌아 간다.</w:t>
             </w:r>
           </w:p>
           <w:p>
@@ -322,7 +493,105 @@
               <w:rPr>
                 <w:rFonts w:hint="eastAsia"/>
               </w:rPr>
-              <w:t xml:space="preserve"> 일 경우, 드롭 엘리먼트에 드롭하다 다시 드래그하여 드래그 엘리먼트 바깥쪽에 드롭하면 원래의 드롭 엘리먼트 안쪽으로 돌아간다.</w:t>
+              <w:t xml:space="preserve"> 일 경우, </w:t>
+            </w:r>
+            <w:proofErr w:type="spellStart"/>
+            <w:r>
+              <w:rPr>
+                <w:rFonts w:hint="eastAsia"/>
+              </w:rPr>
+              <w:t>드롭</w:t>
+            </w:r>
+            <w:proofErr w:type="spellEnd"/>
+            <w:r>
+              <w:rPr>
+                <w:rFonts w:hint="eastAsia"/>
+              </w:rPr>
+              <w:t xml:space="preserve"> </w:t>
+            </w:r>
+            <w:proofErr w:type="spellStart"/>
+            <w:r>
+              <w:rPr>
+                <w:rFonts w:hint="eastAsia"/>
+              </w:rPr>
+              <w:t>엘리먼트에</w:t>
+            </w:r>
+            <w:proofErr w:type="spellEnd"/>
+            <w:r>
+              <w:rPr>
+                <w:rFonts w:hint="eastAsia"/>
+              </w:rPr>
+              <w:t xml:space="preserve"> </w:t>
+            </w:r>
+            <w:proofErr w:type="spellStart"/>
+            <w:r>
+              <w:rPr>
+                <w:rFonts w:hint="eastAsia"/>
+              </w:rPr>
+              <w:t>드롭하다</w:t>
+            </w:r>
+            <w:proofErr w:type="spellEnd"/>
+            <w:r>
+              <w:rPr>
+                <w:rFonts w:hint="eastAsia"/>
+              </w:rPr>
+              <w:t xml:space="preserve"> 다시 드래그하여 드래그 </w:t>
+            </w:r>
+            <w:proofErr w:type="spellStart"/>
+            <w:r>
+              <w:rPr>
+                <w:rFonts w:hint="eastAsia"/>
+              </w:rPr>
+              <w:t>엘리먼트</w:t>
+            </w:r>
+            <w:proofErr w:type="spellEnd"/>
+            <w:r>
+              <w:rPr>
+                <w:rFonts w:hint="eastAsia"/>
+              </w:rPr>
+              <w:t xml:space="preserve"> 바깥쪽에 </w:t>
+            </w:r>
+            <w:proofErr w:type="spellStart"/>
+            <w:r>
+              <w:rPr>
+                <w:rFonts w:hint="eastAsia"/>
+              </w:rPr>
+              <w:t>드롭하면</w:t>
+            </w:r>
+            <w:proofErr w:type="spellEnd"/>
+            <w:r>
+              <w:rPr>
+                <w:rFonts w:hint="eastAsia"/>
+              </w:rPr>
+              <w:t xml:space="preserve"> 원래의 </w:t>
+            </w:r>
+            <w:proofErr w:type="spellStart"/>
+            <w:r>
+              <w:rPr>
+                <w:rFonts w:hint="eastAsia"/>
+              </w:rPr>
+              <w:t>드롭</w:t>
+            </w:r>
+            <w:proofErr w:type="spellEnd"/>
+            <w:r>
+              <w:rPr>
+                <w:rFonts w:hint="eastAsia"/>
+              </w:rPr>
+              <w:t xml:space="preserve"> </w:t>
+            </w:r>
+            <w:proofErr w:type="spellStart"/>
+            <w:r>
+              <w:rPr>
+                <w:rFonts w:hint="eastAsia"/>
+              </w:rPr>
+              <w:t>엘리먼트</w:t>
+            </w:r>
+            <w:proofErr w:type="spellEnd"/>
+            <w:r>
+              <w:rPr>
+                <w:rFonts w:hint="eastAsia"/>
+              </w:rPr>
+              <w:t xml:space="preserve"> 안쪽으로 돌아간다.</w:t>
             </w:r>
           </w:p>
         </w:tc>
@@ -340,11 +609,19 @@
             <w:tcW w:w="7273" w:type="dxa"/>
           </w:tcPr>
           <w:p>
-            <w:r>
-              <w:rPr>
-                <w:rFonts w:hint="eastAsia"/>
-              </w:rPr>
-              <w:t>타입 : Boolean, String</w:t>
+            <w:proofErr w:type="gramStart"/>
+            <w:r>
+              <w:rPr>
+                <w:rFonts w:hint="eastAsia"/>
+              </w:rPr>
+              <w:t>타입 :</w:t>
+            </w:r>
+            <w:proofErr w:type="gramEnd"/>
+            <w:r>
+              <w:rPr>
+                <w:rFonts w:hint="eastAsia"/>
+              </w:rPr>
+              <w:t xml:space="preserve"> Boolean, String</w:t>
             </w:r>
           </w:p>
         </w:tc>
@@ -449,23 +726,25 @@
             <w:tcW w:w="7273" w:type="dxa"/>
           </w:tcPr>
           <w:p>
-            <w:r>
-              <w:rPr>
-                <w:rFonts w:hint="eastAsia"/>
-              </w:rPr>
-              <w:t>타입 : 문자열</w:t>
+            <w:proofErr w:type="gramStart"/>
+            <w:r>
+              <w:rPr>
+                <w:rFonts w:hint="eastAsia"/>
+              </w:rPr>
+              <w:t>타입 :</w:t>
+            </w:r>
+            <w:proofErr w:type="gramEnd"/>
+            <w:r>
+              <w:rPr>
+                <w:rFonts w:hint="eastAsia"/>
+              </w:rPr>
+              <w:t xml:space="preserve"> 문자열</w:t>
             </w:r>
           </w:p>
         </w:tc>
       </w:tr>
     </w:tbl>
-    <w:p>
-      <w:pPr>
-        <w:rPr>
-          <w:rFonts w:hint="eastAsia"/>
-        </w:rPr>
-      </w:pPr>
-    </w:p>
+    <w:p/>
     <w:p>
       <w:pPr>
         <w:pStyle w:val="a3"/>
@@ -474,9 +753,6 @@
           <w:numId w:val="1"/>
         </w:numPr>
         <w:ind w:leftChars="0"/>
-        <w:rPr>
-          <w:rFonts w:hint="eastAsia"/>
-        </w:rPr>
       </w:pPr>
       <w:r>
         <w:rPr>
@@ -493,21 +769,32 @@
           <w:numId w:val="1"/>
         </w:numPr>
         <w:ind w:leftChars="0"/>
-        <w:rPr>
-          <w:rFonts w:hint="eastAsia"/>
-        </w:rPr>
-      </w:pPr>
-      <w:r>
-        <w:rPr>
-          <w:rFonts w:hint="eastAsia"/>
-        </w:rPr>
-        <w:t>드래그 후 원래 위치로 돌려보내기와 드래그 시 복사본 만들기(revert, helper)</w:t>
-      </w:r>
-      <w:r>
-        <w:rPr>
-          <w:rFonts w:hint="eastAsia"/>
-        </w:rPr>
-        <w:t xml:space="preserve"> : </w:t>
+      </w:pPr>
+      <w:r>
+        <w:rPr>
+          <w:rFonts w:hint="eastAsia"/>
+        </w:rPr>
+        <w:t>드래그 후 원래 위치로 돌려보내기와 드래그 시 복사본 만들기(revert, helper</w:t>
+      </w:r>
+      <w:proofErr w:type="gramStart"/>
+      <w:r>
+        <w:rPr>
+          <w:rFonts w:hint="eastAsia"/>
+        </w:rPr>
+        <w:t>)</w:t>
+      </w:r>
+      <w:r>
+        <w:rPr>
+          <w:rFonts w:hint="eastAsia"/>
+        </w:rPr>
+        <w:t xml:space="preserve"> :</w:t>
+      </w:r>
+      <w:proofErr w:type="gramEnd"/>
+      <w:r>
+        <w:rPr>
+          <w:rFonts w:hint="eastAsia"/>
+        </w:rPr>
+        <w:t xml:space="preserve"> </w:t>
       </w:r>
       <w:r>
         <w:rPr>
@@ -522,7 +809,23 @@
         <w:t>원본이</w:t>
       </w:r>
       <w:r>
-        <w:t xml:space="preserve"> 아닌 복사본이 드래그 되도록 옵션 설정, 즉 draggable의 옵션으로 helper의 값에 "clone"을 할당했을 때 복사본 엘리먼트에 별도의 스타일을 지정해야 한다.</w:t>
+        <w:t xml:space="preserve"> 아닌 복사본이 드래그 되도록 옵션 설정, 즉 </w:t>
+      </w:r>
+      <w:proofErr w:type="spellStart"/>
+      <w:r>
+        <w:t>draggable</w:t>
+      </w:r>
+      <w:proofErr w:type="spellEnd"/>
+      <w:r>
+        <w:t xml:space="preserve">의 옵션으로 helper의 값에 "clone"을 할당했을 때 복사본 </w:t>
+      </w:r>
+      <w:proofErr w:type="spellStart"/>
+      <w:r>
+        <w:t>엘리먼트에</w:t>
+      </w:r>
+      <w:proofErr w:type="spellEnd"/>
+      <w:r>
+        <w:t xml:space="preserve"> 별도의 스타일을 지정해야 한다.</w:t>
       </w:r>
     </w:p>
     <w:p>
@@ -533,9 +836,6 @@
           <w:numId w:val="1"/>
         </w:numPr>
         <w:ind w:leftChars="0"/>
-        <w:rPr>
-          <w:rFonts w:hint="eastAsia"/>
-        </w:rPr>
       </w:pPr>
       <w:r>
         <w:rPr>
@@ -558,9 +858,6 @@
           <w:numId w:val="1"/>
         </w:numPr>
         <w:ind w:leftChars="0"/>
-        <w:rPr>
-          <w:rFonts w:hint="eastAsia"/>
-        </w:rPr>
       </w:pPr>
       <w:r>
         <w:rPr>
@@ -574,15 +871,797 @@
         </w:rPr>
         <w:t xml:space="preserve"> (destroy)</w:t>
       </w:r>
+    </w:p>
+    <w:p>
+      <w:pPr>
+        <w:pStyle w:val="a3"/>
+        <w:ind w:leftChars="0" w:left="760"/>
+        <w:rPr>
+          <w:rFonts w:hint="eastAsia"/>
+        </w:rPr>
+      </w:pPr>
+    </w:p>
+    <w:p>
+      <w:pPr>
+        <w:pStyle w:val="a3"/>
+        <w:ind w:leftChars="0" w:left="760"/>
+        <w:rPr>
+          <w:rFonts w:hint="eastAsia"/>
+        </w:rPr>
+      </w:pPr>
+    </w:p>
+    <w:p>
+      <w:pPr>
+        <w:pStyle w:val="a3"/>
+        <w:ind w:leftChars="0" w:left="760"/>
+        <w:rPr>
+          <w:rFonts w:hint="eastAsia"/>
+        </w:rPr>
+      </w:pPr>
+    </w:p>
+    <w:p>
+      <w:pPr>
+        <w:pStyle w:val="a3"/>
+        <w:ind w:leftChars="0" w:left="760"/>
+        <w:rPr>
+          <w:rFonts w:hint="eastAsia"/>
+        </w:rPr>
+      </w:pPr>
+    </w:p>
+    <w:p>
+      <w:pPr>
+        <w:pStyle w:val="a3"/>
+        <w:ind w:leftChars="0" w:left="760"/>
+        <w:rPr>
+          <w:rFonts w:hint="eastAsia"/>
+        </w:rPr>
+      </w:pPr>
+    </w:p>
+    <w:p>
+      <w:pPr>
+        <w:pStyle w:val="a3"/>
+        <w:ind w:leftChars="0" w:left="760"/>
+        <w:rPr>
+          <w:rFonts w:hint="eastAsia"/>
+        </w:rPr>
+      </w:pPr>
+    </w:p>
+    <w:tbl>
+      <w:tblPr>
+        <w:tblStyle w:val="1-3"/>
+        <w:tblW w:w="0" w:type="auto"/>
+        <w:tblLook w:val="04A0"/>
+      </w:tblPr>
+      <w:tblGrid>
+        <w:gridCol w:w="8482"/>
+      </w:tblGrid>
+      <w:tr>
+        <w:trPr>
+          <w:cnfStyle w:val="100000000000"/>
+        </w:trPr>
+        <w:tc>
+          <w:tcPr>
+            <w:cnfStyle w:val="001000000000"/>
+            <w:tcW w:w="8482" w:type="dxa"/>
+          </w:tcPr>
+          <w:p>
+            <w:pPr>
+              <w:ind w:left="10"/>
+              <w:rPr>
+                <w:rFonts w:asciiTheme="majorHAnsi" w:eastAsiaTheme="majorHAnsi" w:hAnsiTheme="majorHAnsi"/>
+                <w:sz w:val="52"/>
+                <w:szCs w:val="52"/>
+              </w:rPr>
+            </w:pPr>
+            <w:r>
+              <w:rPr>
+                <w:rFonts w:asciiTheme="majorHAnsi" w:eastAsiaTheme="majorHAnsi" w:hAnsiTheme="majorHAnsi" w:hint="eastAsia"/>
+                <w:b w:val="0"/>
+                <w:sz w:val="52"/>
+                <w:szCs w:val="52"/>
+              </w:rPr>
+              <w:lastRenderedPageBreak/>
+              <w:t xml:space="preserve">JQUERY-UI : </w:t>
+            </w:r>
+            <w:r>
+              <w:rPr>
+                <w:rFonts w:asciiTheme="majorHAnsi" w:eastAsiaTheme="majorHAnsi" w:hAnsiTheme="majorHAnsi" w:hint="eastAsia"/>
+                <w:b w:val="0"/>
+                <w:sz w:val="52"/>
+                <w:szCs w:val="52"/>
+              </w:rPr>
+              <w:t>Slider</w:t>
+            </w:r>
+          </w:p>
+        </w:tc>
+      </w:tr>
+    </w:tbl>
+    <w:p>
+      <w:pPr>
+        <w:pStyle w:val="a3"/>
+        <w:ind w:leftChars="0" w:left="760"/>
+        <w:rPr>
+          <w:rFonts w:hint="eastAsia"/>
+        </w:rPr>
+      </w:pPr>
     </w:p>
     <w:p>
       <w:pPr>
         <w:pStyle w:val="a3"/>
         <w:numPr>
           <w:ilvl w:val="0"/>
-          <w:numId w:val="1"/>
+          <w:numId w:val="2"/>
         </w:numPr>
         <w:ind w:leftChars="0"/>
+        <w:rPr>
+          <w:rFonts w:hint="eastAsia"/>
+        </w:rPr>
+      </w:pPr>
+      <w:r>
+        <w:rPr>
+          <w:rFonts w:hint="eastAsia"/>
+        </w:rPr>
+        <w:t>슬라이드 옵션과 이벤트 추가하기</w:t>
+      </w:r>
+    </w:p>
+    <w:p>
+      <w:pPr>
+        <w:pStyle w:val="a3"/>
+        <w:ind w:leftChars="0" w:left="760"/>
+        <w:rPr>
+          <w:rFonts w:hint="eastAsia"/>
+          <w:b/>
+        </w:rPr>
+      </w:pPr>
+      <w:r>
+        <w:rPr>
+          <w:rFonts w:hint="eastAsia"/>
+          <w:b/>
+        </w:rPr>
+        <w:t>$(selector).</w:t>
+      </w:r>
+      <w:proofErr w:type="gramStart"/>
+      <w:r>
+        <w:rPr>
+          <w:rFonts w:hint="eastAsia"/>
+          <w:b/>
+        </w:rPr>
+        <w:t>slider(</w:t>
+      </w:r>
+      <w:proofErr w:type="spellStart"/>
+      <w:proofErr w:type="gramEnd"/>
+      <w:r>
+        <w:rPr>
+          <w:rFonts w:hint="eastAsia"/>
+          <w:b/>
+        </w:rPr>
+        <w:t>optionName</w:t>
+      </w:r>
+      <w:proofErr w:type="spellEnd"/>
+      <w:r>
+        <w:rPr>
+          <w:rFonts w:hint="eastAsia"/>
+          <w:b/>
+        </w:rPr>
+        <w:t>, value);</w:t>
+      </w:r>
+    </w:p>
+    <w:p>
+      <w:pPr>
+        <w:pStyle w:val="a3"/>
+        <w:ind w:leftChars="0" w:left="760"/>
+        <w:rPr>
+          <w:rFonts w:hint="eastAsia"/>
+          <w:b/>
+        </w:rPr>
+      </w:pPr>
+      <w:r>
+        <w:rPr>
+          <w:rFonts w:hint="eastAsia"/>
+          <w:b/>
+        </w:rPr>
+        <w:t>$(selector).</w:t>
+      </w:r>
+      <w:proofErr w:type="gramStart"/>
+      <w:r>
+        <w:rPr>
+          <w:rFonts w:hint="eastAsia"/>
+          <w:b/>
+        </w:rPr>
+        <w:t>slider(</w:t>
+      </w:r>
+      <w:proofErr w:type="gramEnd"/>
+      <w:r>
+        <w:rPr>
+          <w:rFonts w:hint="eastAsia"/>
+          <w:b/>
+        </w:rPr>
+        <w:t>options);</w:t>
+      </w:r>
+    </w:p>
+    <w:p>
+      <w:pPr>
+        <w:pStyle w:val="a3"/>
+        <w:ind w:leftChars="0" w:left="760"/>
+        <w:rPr>
+          <w:rFonts w:hint="eastAsia"/>
+        </w:rPr>
+      </w:pPr>
+    </w:p>
+    <w:tbl>
+      <w:tblPr>
+        <w:tblStyle w:val="a4"/>
+        <w:tblW w:w="0" w:type="auto"/>
+        <w:tblLook w:val="04A0"/>
+      </w:tblPr>
+      <w:tblGrid>
+        <w:gridCol w:w="1809"/>
+        <w:gridCol w:w="7415"/>
+      </w:tblGrid>
+      <w:tr>
+        <w:tc>
+          <w:tcPr>
+            <w:tcW w:w="1809" w:type="dxa"/>
+          </w:tcPr>
+          <w:p>
+            <w:pPr>
+              <w:pStyle w:val="a3"/>
+              <w:ind w:leftChars="0" w:left="0"/>
+            </w:pPr>
+            <w:r>
+              <w:t>M</w:t>
+            </w:r>
+            <w:r>
+              <w:rPr>
+                <w:rFonts w:hint="eastAsia"/>
+              </w:rPr>
+              <w:t>in</w:t>
+            </w:r>
+          </w:p>
+        </w:tc>
+        <w:tc>
+          <w:tcPr>
+            <w:tcW w:w="7415" w:type="dxa"/>
+          </w:tcPr>
+          <w:p>
+            <w:pPr>
+              <w:pStyle w:val="a3"/>
+              <w:ind w:leftChars="0" w:left="0"/>
+            </w:pPr>
+            <w:r>
+              <w:rPr>
+                <w:rFonts w:hint="eastAsia"/>
+              </w:rPr>
+              <w:t>슬라이더의 최소값(</w:t>
+            </w:r>
+            <w:proofErr w:type="gramStart"/>
+            <w:r>
+              <w:rPr>
+                <w:rFonts w:hint="eastAsia"/>
+              </w:rPr>
+              <w:t>타입 :</w:t>
+            </w:r>
+            <w:proofErr w:type="gramEnd"/>
+            <w:r>
+              <w:rPr>
+                <w:rFonts w:hint="eastAsia"/>
+              </w:rPr>
+              <w:t xml:space="preserve"> 숫자)</w:t>
+            </w:r>
+          </w:p>
+        </w:tc>
+      </w:tr>
+      <w:tr>
+        <w:tc>
+          <w:tcPr>
+            <w:tcW w:w="1809" w:type="dxa"/>
+          </w:tcPr>
+          <w:p>
+            <w:pPr>
+              <w:pStyle w:val="a3"/>
+              <w:ind w:leftChars="0" w:left="0"/>
+            </w:pPr>
+            <w:r>
+              <w:t>M</w:t>
+            </w:r>
+            <w:r>
+              <w:rPr>
+                <w:rFonts w:hint="eastAsia"/>
+              </w:rPr>
+              <w:t>ax</w:t>
+            </w:r>
+          </w:p>
+        </w:tc>
+        <w:tc>
+          <w:tcPr>
+            <w:tcW w:w="7415" w:type="dxa"/>
+          </w:tcPr>
+          <w:p>
+            <w:pPr>
+              <w:pStyle w:val="a3"/>
+              <w:ind w:leftChars="0" w:left="0"/>
+            </w:pPr>
+            <w:r>
+              <w:rPr>
+                <w:rFonts w:hint="eastAsia"/>
+              </w:rPr>
+              <w:t>슬라이더의 최대값(</w:t>
+            </w:r>
+            <w:proofErr w:type="gramStart"/>
+            <w:r>
+              <w:rPr>
+                <w:rFonts w:hint="eastAsia"/>
+              </w:rPr>
+              <w:t>타입 :</w:t>
+            </w:r>
+            <w:proofErr w:type="gramEnd"/>
+            <w:r>
+              <w:rPr>
+                <w:rFonts w:hint="eastAsia"/>
+              </w:rPr>
+              <w:t xml:space="preserve"> 숫자)</w:t>
+            </w:r>
+          </w:p>
+        </w:tc>
+      </w:tr>
+      <w:tr>
+        <w:tc>
+          <w:tcPr>
+            <w:tcW w:w="1809" w:type="dxa"/>
+          </w:tcPr>
+          <w:p>
+            <w:pPr>
+              <w:pStyle w:val="a3"/>
+              <w:ind w:leftChars="0" w:left="0"/>
+            </w:pPr>
+            <w:r>
+              <w:t>V</w:t>
+            </w:r>
+            <w:r>
+              <w:rPr>
+                <w:rFonts w:hint="eastAsia"/>
+              </w:rPr>
+              <w:t>alue</w:t>
+            </w:r>
+          </w:p>
+        </w:tc>
+        <w:tc>
+          <w:tcPr>
+            <w:tcW w:w="7415" w:type="dxa"/>
+          </w:tcPr>
+          <w:p>
+            <w:pPr>
+              <w:pStyle w:val="a3"/>
+              <w:ind w:leftChars="0" w:left="0"/>
+            </w:pPr>
+            <w:r>
+              <w:rPr>
+                <w:rFonts w:hint="eastAsia"/>
+              </w:rPr>
+              <w:t>슬라이더 핸</w:t>
+            </w:r>
+            <w:r>
+              <w:rPr>
+                <w:rFonts w:hint="eastAsia"/>
+              </w:rPr>
+              <w:t>들의</w:t>
+            </w:r>
+            <w:r>
+              <w:rPr>
+                <w:rFonts w:hint="eastAsia"/>
+              </w:rPr>
+              <w:t xml:space="preserve"> 초기값을 설정(타입 : 숫자)</w:t>
+            </w:r>
+          </w:p>
+        </w:tc>
+      </w:tr>
+      <w:tr>
+        <w:tc>
+          <w:tcPr>
+            <w:tcW w:w="1809" w:type="dxa"/>
+          </w:tcPr>
+          <w:p>
+            <w:pPr>
+              <w:pStyle w:val="a3"/>
+              <w:ind w:leftChars="0" w:left="0"/>
+            </w:pPr>
+            <w:r>
+              <w:t>V</w:t>
+            </w:r>
+            <w:r>
+              <w:rPr>
+                <w:rFonts w:hint="eastAsia"/>
+              </w:rPr>
+              <w:t>alues</w:t>
+            </w:r>
+          </w:p>
+        </w:tc>
+        <w:tc>
+          <w:tcPr>
+            <w:tcW w:w="7415" w:type="dxa"/>
+          </w:tcPr>
+          <w:p>
+            <w:pPr>
+              <w:pStyle w:val="a3"/>
+              <w:ind w:leftChars="0" w:left="0"/>
+            </w:pPr>
+            <w:r>
+              <w:t>R</w:t>
+            </w:r>
+            <w:r>
+              <w:rPr>
+                <w:rFonts w:hint="eastAsia"/>
+              </w:rPr>
+              <w:t>ange 옵션이 true일 경우 슬라이더 핸들의 초기값을 설정, 배열의 첫 번째</w:t>
+            </w:r>
+            <w:r>
+              <w:rPr>
+                <w:rFonts w:hint="eastAsia"/>
+              </w:rPr>
+              <w:t xml:space="preserve"> 값은 최소값, 두 번째 값은 최대값을 설정한다. (</w:t>
+            </w:r>
+            <w:proofErr w:type="gramStart"/>
+            <w:r>
+              <w:rPr>
+                <w:rFonts w:hint="eastAsia"/>
+              </w:rPr>
+              <w:t>타입 :</w:t>
+            </w:r>
+            <w:proofErr w:type="gramEnd"/>
+            <w:r>
+              <w:rPr>
+                <w:rFonts w:hint="eastAsia"/>
+              </w:rPr>
+              <w:t xml:space="preserve"> 배열)</w:t>
+            </w:r>
+          </w:p>
+        </w:tc>
+      </w:tr>
+      <w:tr>
+        <w:tc>
+          <w:tcPr>
+            <w:tcW w:w="1809" w:type="dxa"/>
+          </w:tcPr>
+          <w:p>
+            <w:pPr>
+              <w:pStyle w:val="a3"/>
+              <w:ind w:leftChars="0" w:left="0"/>
+            </w:pPr>
+            <w:r>
+              <w:t>R</w:t>
+            </w:r>
+            <w:r>
+              <w:rPr>
+                <w:rFonts w:hint="eastAsia"/>
+              </w:rPr>
+              <w:t>ange</w:t>
+            </w:r>
+          </w:p>
+        </w:tc>
+        <w:tc>
+          <w:tcPr>
+            <w:tcW w:w="7415" w:type="dxa"/>
+          </w:tcPr>
+          <w:p>
+            <w:pPr>
+              <w:pStyle w:val="a3"/>
+              <w:ind w:leftChars="0" w:left="0"/>
+            </w:pPr>
+            <w:r>
+              <w:t>T</w:t>
+            </w:r>
+            <w:r>
+              <w:rPr>
+                <w:rFonts w:hint="eastAsia"/>
+              </w:rPr>
+              <w:t>rue일 경우 슬라이더의 기능을 범위로 지정하도록 설정, min일 경우 최소값만 설정, max일 경우에는 최대값만 설정(</w:t>
+            </w:r>
+            <w:proofErr w:type="gramStart"/>
+            <w:r>
+              <w:rPr>
+                <w:rFonts w:hint="eastAsia"/>
+              </w:rPr>
+              <w:t>타입 :</w:t>
+            </w:r>
+            <w:proofErr w:type="gramEnd"/>
+            <w:r>
+              <w:rPr>
+                <w:rFonts w:hint="eastAsia"/>
+              </w:rPr>
+              <w:t xml:space="preserve"> </w:t>
+            </w:r>
+            <w:r>
+              <w:t>Boolean</w:t>
+            </w:r>
+            <w:r>
+              <w:rPr>
+                <w:rFonts w:hint="eastAsia"/>
+              </w:rPr>
+              <w:t xml:space="preserve"> 또는 문자열(</w:t>
+            </w:r>
+            <w:proofErr w:type="spellStart"/>
+            <w:r>
+              <w:rPr>
+                <w:rFonts w:hint="eastAsia"/>
+              </w:rPr>
+              <w:t>min,max</w:t>
+            </w:r>
+            <w:proofErr w:type="spellEnd"/>
+            <w:r>
+              <w:rPr>
+                <w:rFonts w:hint="eastAsia"/>
+              </w:rPr>
+              <w:t>))</w:t>
+            </w:r>
+          </w:p>
+        </w:tc>
+      </w:tr>
+      <w:tr>
+        <w:tc>
+          <w:tcPr>
+            <w:tcW w:w="1809" w:type="dxa"/>
+          </w:tcPr>
+          <w:p>
+            <w:pPr>
+              <w:pStyle w:val="a3"/>
+              <w:ind w:leftChars="0" w:left="0"/>
+            </w:pPr>
+            <w:r>
+              <w:t>S</w:t>
+            </w:r>
+            <w:r>
+              <w:rPr>
+                <w:rFonts w:hint="eastAsia"/>
+              </w:rPr>
+              <w:t>tep</w:t>
+            </w:r>
+          </w:p>
+        </w:tc>
+        <w:tc>
+          <w:tcPr>
+            <w:tcW w:w="7415" w:type="dxa"/>
+          </w:tcPr>
+          <w:p>
+            <w:pPr>
+              <w:pStyle w:val="a3"/>
+              <w:ind w:leftChars="0" w:left="0"/>
+            </w:pPr>
+            <w:r>
+              <w:rPr>
+                <w:rFonts w:hint="eastAsia"/>
+              </w:rPr>
+              <w:t>슬라이더의 슬라이더 단위를 설정한다</w:t>
+            </w:r>
+            <w:proofErr w:type="gramStart"/>
+            <w:r>
+              <w:rPr>
+                <w:rFonts w:hint="eastAsia"/>
+              </w:rPr>
+              <w:t>.(</w:t>
+            </w:r>
+            <w:proofErr w:type="gramEnd"/>
+            <w:r>
+              <w:rPr>
+                <w:rFonts w:hint="eastAsia"/>
+              </w:rPr>
+              <w:t>타입 : 숫자)</w:t>
+            </w:r>
+          </w:p>
+        </w:tc>
+      </w:tr>
+      <w:tr>
+        <w:tc>
+          <w:tcPr>
+            <w:tcW w:w="1809" w:type="dxa"/>
+          </w:tcPr>
+          <w:p>
+            <w:pPr>
+              <w:pStyle w:val="a3"/>
+              <w:ind w:leftChars="0" w:left="0"/>
+            </w:pPr>
+            <w:r>
+              <w:t>O</w:t>
+            </w:r>
+            <w:r>
+              <w:rPr>
+                <w:rFonts w:hint="eastAsia"/>
+              </w:rPr>
+              <w:t>rientation</w:t>
+            </w:r>
+          </w:p>
+        </w:tc>
+        <w:tc>
+          <w:tcPr>
+            <w:tcW w:w="7415" w:type="dxa"/>
+          </w:tcPr>
+          <w:p>
+            <w:pPr>
+              <w:pStyle w:val="a3"/>
+              <w:ind w:leftChars="0" w:left="0"/>
+            </w:pPr>
+            <w:r>
+              <w:rPr>
+                <w:rFonts w:hint="eastAsia"/>
+              </w:rPr>
+              <w:t>슬라이더의 가로, 세로방향을 설정한다</w:t>
+            </w:r>
+            <w:proofErr w:type="gramStart"/>
+            <w:r>
+              <w:rPr>
+                <w:rFonts w:hint="eastAsia"/>
+              </w:rPr>
+              <w:t>.(</w:t>
+            </w:r>
+            <w:proofErr w:type="gramEnd"/>
+            <w:r>
+              <w:rPr>
+                <w:rFonts w:hint="eastAsia"/>
+              </w:rPr>
+              <w:t>타입 : 문자열 (horizontal, vertical), 기본값은 horizontal)</w:t>
+            </w:r>
+          </w:p>
+        </w:tc>
+      </w:tr>
+      <w:tr>
+        <w:tc>
+          <w:tcPr>
+            <w:tcW w:w="1809" w:type="dxa"/>
+          </w:tcPr>
+          <w:p>
+            <w:pPr>
+              <w:pStyle w:val="a3"/>
+              <w:ind w:leftChars="0" w:left="0"/>
+            </w:pPr>
+            <w:r>
+              <w:t>S</w:t>
+            </w:r>
+            <w:r>
+              <w:rPr>
+                <w:rFonts w:hint="eastAsia"/>
+              </w:rPr>
+              <w:t xml:space="preserve">lide(event, </w:t>
+            </w:r>
+            <w:proofErr w:type="spellStart"/>
+            <w:r>
+              <w:rPr>
+                <w:rFonts w:hint="eastAsia"/>
+              </w:rPr>
+              <w:t>ui</w:t>
+            </w:r>
+            <w:proofErr w:type="spellEnd"/>
+            <w:r>
+              <w:rPr>
+                <w:rFonts w:hint="eastAsia"/>
+              </w:rPr>
+              <w:t>)</w:t>
+            </w:r>
+          </w:p>
+        </w:tc>
+        <w:tc>
+          <w:tcPr>
+            <w:tcW w:w="7415" w:type="dxa"/>
+          </w:tcPr>
+          <w:p>
+            <w:pPr>
+              <w:pStyle w:val="a3"/>
+              <w:ind w:leftChars="0" w:left="0"/>
+              <w:rPr>
+                <w:rFonts w:hint="eastAsia"/>
+              </w:rPr>
+            </w:pPr>
+            <w:r>
+              <w:rPr>
+                <w:rFonts w:hint="eastAsia"/>
+              </w:rPr>
+              <w:t>슬라이더의 핸들을 움직일 때마다 호출한다.</w:t>
+            </w:r>
+          </w:p>
+          <w:p>
+            <w:pPr>
+              <w:pStyle w:val="a3"/>
+              <w:ind w:leftChars="0" w:left="0"/>
+              <w:rPr>
+                <w:rFonts w:hint="eastAsia"/>
+              </w:rPr>
+            </w:pPr>
+            <w:proofErr w:type="gramStart"/>
+            <w:r>
+              <w:rPr>
+                <w:rFonts w:hint="eastAsia"/>
+              </w:rPr>
+              <w:t>매개변수 :</w:t>
+            </w:r>
+            <w:proofErr w:type="gramEnd"/>
+            <w:r>
+              <w:rPr>
+                <w:rFonts w:hint="eastAsia"/>
+              </w:rPr>
+              <w:t xml:space="preserve"> event (slide event에 관한 정보가 포함되어 있다.)</w:t>
+            </w:r>
+          </w:p>
+          <w:p>
+            <w:pPr>
+              <w:pStyle w:val="a3"/>
+              <w:ind w:leftChars="0" w:left="0"/>
+            </w:pPr>
+            <w:proofErr w:type="gramStart"/>
+            <w:r>
+              <w:rPr>
+                <w:rFonts w:hint="eastAsia"/>
+              </w:rPr>
+              <w:t>매개변수 :</w:t>
+            </w:r>
+            <w:proofErr w:type="gramEnd"/>
+            <w:r>
+              <w:rPr>
+                <w:rFonts w:hint="eastAsia"/>
+              </w:rPr>
+              <w:t xml:space="preserve"> </w:t>
+            </w:r>
+            <w:proofErr w:type="spellStart"/>
+            <w:r>
+              <w:rPr>
+                <w:rFonts w:hint="eastAsia"/>
+              </w:rPr>
+              <w:t>ui</w:t>
+            </w:r>
+            <w:proofErr w:type="spellEnd"/>
+            <w:r>
+              <w:rPr>
+                <w:rFonts w:hint="eastAsia"/>
+              </w:rPr>
+              <w:t xml:space="preserve"> (매개변수 </w:t>
+            </w:r>
+            <w:proofErr w:type="spellStart"/>
+            <w:r>
+              <w:rPr>
+                <w:rFonts w:hint="eastAsia"/>
+              </w:rPr>
+              <w:t>ui</w:t>
+            </w:r>
+            <w:proofErr w:type="spellEnd"/>
+            <w:r>
+              <w:rPr>
+                <w:rFonts w:hint="eastAsia"/>
+              </w:rPr>
+              <w:t xml:space="preserve">의 </w:t>
+            </w:r>
+            <w:proofErr w:type="spellStart"/>
+            <w:r>
+              <w:rPr>
+                <w:rFonts w:hint="eastAsia"/>
+              </w:rPr>
+              <w:t>프로퍼티</w:t>
+            </w:r>
+            <w:proofErr w:type="spellEnd"/>
+            <w:r>
+              <w:rPr>
+                <w:rFonts w:hint="eastAsia"/>
+              </w:rPr>
+              <w:t xml:space="preserve"> value 또는 values에서 슬라이드의 </w:t>
+            </w:r>
+            <w:proofErr w:type="spellStart"/>
+            <w:r>
+              <w:rPr>
+                <w:rFonts w:hint="eastAsia"/>
+              </w:rPr>
+              <w:t>이동값을</w:t>
+            </w:r>
+            <w:proofErr w:type="spellEnd"/>
+            <w:r>
+              <w:rPr>
+                <w:rFonts w:hint="eastAsia"/>
+              </w:rPr>
+              <w:t xml:space="preserve"> 얻을 수 있다.)</w:t>
+            </w:r>
+          </w:p>
+        </w:tc>
+      </w:tr>
+    </w:tbl>
+    <w:p>
+      <w:pPr>
+        <w:pStyle w:val="a3"/>
+        <w:ind w:leftChars="0" w:left="0" w:firstLineChars="380" w:firstLine="760"/>
       </w:pPr>
     </w:p>
     <w:sectPr>
@@ -595,9 +1674,273 @@
 </w:document>
 </file>
 
+<file path=word/endnotes.xml><?xml version="1.0" encoding="utf-8"?>
+<w:endnotes xmlns:ve="http://schemas.openxmlformats.org/markup-compatibility/2006" xmlns:o="urn:schemas-microsoft-com:office:office" xmlns:r="http://schemas.openxmlformats.org/officeDocument/2006/relationships" xmlns:m="http://schemas.openxmlformats.org/officeDocument/2006/math" xmlns:v="urn:schemas-microsoft-com:vml" xmlns:wp="http://schemas.openxmlformats.org/drawingml/2006/wordprocessingDrawing" xmlns:w10="urn:schemas-microsoft-com:office:word" xmlns:w="http://schemas.openxmlformats.org/wordprocessingml/2006/main" xmlns:wne="http://schemas.microsoft.com/office/word/2006/wordml">
+  <w:endnote w:type="separator" w:id="-1">
+    <w:p>
+      <w:r>
+        <w:separator/>
+      </w:r>
+    </w:p>
+  </w:endnote>
+  <w:endnote w:type="continuationSeparator" w:id="0">
+    <w:p>
+      <w:r>
+        <w:continuationSeparator/>
+      </w:r>
+    </w:p>
+  </w:endnote>
+</w:endnotes>
+</file>
+
+<file path=word/footnotes.xml><?xml version="1.0" encoding="utf-8"?>
+<w:footnotes xmlns:ve="http://schemas.openxmlformats.org/markup-compatibility/2006" xmlns:o="urn:schemas-microsoft-com:office:office" xmlns:r="http://schemas.openxmlformats.org/officeDocument/2006/relationships" xmlns:m="http://schemas.openxmlformats.org/officeDocument/2006/math" xmlns:v="urn:schemas-microsoft-com:vml" xmlns:wp="http://schemas.openxmlformats.org/drawingml/2006/wordprocessingDrawing" xmlns:w10="urn:schemas-microsoft-com:office:word" xmlns:w="http://schemas.openxmlformats.org/wordprocessingml/2006/main" xmlns:wne="http://schemas.microsoft.com/office/word/2006/wordml">
+  <w:footnote w:type="separator" w:id="-1">
+    <w:p>
+      <w:r>
+        <w:separator/>
+      </w:r>
+    </w:p>
+  </w:footnote>
+  <w:footnote w:type="continuationSeparator" w:id="0">
+    <w:p>
+      <w:r>
+        <w:continuationSeparator/>
+      </w:r>
+    </w:p>
+  </w:footnote>
+</w:footnotes>
+</file>
+
 <file path=word/numbering.xml><?xml version="1.0" encoding="utf-8"?>
 <w:numbering xmlns:ve="http://schemas.openxmlformats.org/markup-compatibility/2006" xmlns:o="urn:schemas-microsoft-com:office:office" xmlns:r="http://schemas.openxmlformats.org/officeDocument/2006/relationships" xmlns:m="http://schemas.openxmlformats.org/officeDocument/2006/math" xmlns:v="urn:schemas-microsoft-com:vml" xmlns:wp="http://schemas.openxmlformats.org/drawingml/2006/wordprocessingDrawing" xmlns:w10="urn:schemas-microsoft-com:office:word" xmlns:w="http://schemas.openxmlformats.org/wordprocessingml/2006/main" xmlns:wne="http://schemas.microsoft.com/office/word/2006/wordml">
   <w:abstractNum w:abstractNumId="0">
+    <w:nsid w:val="48E11EAF"/>
+    <w:multiLevelType w:val="hybridMultilevel"/>
+    <w:tmpl w:val="ABBA6BA0"/>
+    <w:lvl w:ilvl="0" w:tplc="04090001">
+      <w:start w:val="1"/>
+      <w:numFmt w:val="bullet"/>
+      <w:lvlText w:val=""/>
+      <w:lvlJc w:val="left"/>
+      <w:pPr>
+        <w:ind w:left="1200" w:hanging="400"/>
+      </w:pPr>
+      <w:rPr>
+        <w:rFonts w:ascii="Wingdings" w:hAnsi="Wingdings" w:hint="default"/>
+      </w:rPr>
+    </w:lvl>
+    <w:lvl w:ilvl="1" w:tplc="04090003" w:tentative="1">
+      <w:start w:val="1"/>
+      <w:numFmt w:val="bullet"/>
+      <w:lvlText w:val=""/>
+      <w:lvlJc w:val="left"/>
+      <w:pPr>
+        <w:ind w:left="1600" w:hanging="400"/>
+      </w:pPr>
+      <w:rPr>
+        <w:rFonts w:ascii="Wingdings" w:hAnsi="Wingdings" w:hint="default"/>
+      </w:rPr>
+    </w:lvl>
+    <w:lvl w:ilvl="2" w:tplc="04090005" w:tentative="1">
+      <w:start w:val="1"/>
+      <w:numFmt w:val="bullet"/>
+      <w:lvlText w:val=""/>
+      <w:lvlJc w:val="left"/>
+      <w:pPr>
+        <w:ind w:left="2000" w:hanging="400"/>
+      </w:pPr>
+      <w:rPr>
+        <w:rFonts w:ascii="Wingdings" w:hAnsi="Wingdings" w:hint="default"/>
+      </w:rPr>
+    </w:lvl>
+    <w:lvl w:ilvl="3" w:tplc="04090001" w:tentative="1">
+      <w:start w:val="1"/>
+      <w:numFmt w:val="bullet"/>
+      <w:lvlText w:val=""/>
+      <w:lvlJc w:val="left"/>
+      <w:pPr>
+        <w:ind w:left="2400" w:hanging="400"/>
+      </w:pPr>
+      <w:rPr>
+        <w:rFonts w:ascii="Wingdings" w:hAnsi="Wingdings" w:hint="default"/>
+      </w:rPr>
+    </w:lvl>
+    <w:lvl w:ilvl="4" w:tplc="04090003" w:tentative="1">
+      <w:start w:val="1"/>
+      <w:numFmt w:val="bullet"/>
+      <w:lvlText w:val=""/>
+      <w:lvlJc w:val="left"/>
+      <w:pPr>
+        <w:ind w:left="2800" w:hanging="400"/>
+      </w:pPr>
+      <w:rPr>
+        <w:rFonts w:ascii="Wingdings" w:hAnsi="Wingdings" w:hint="default"/>
+      </w:rPr>
+    </w:lvl>
+    <w:lvl w:ilvl="5" w:tplc="04090005" w:tentative="1">
+      <w:start w:val="1"/>
+      <w:numFmt w:val="bullet"/>
+      <w:lvlText w:val=""/>
+      <w:lvlJc w:val="left"/>
+      <w:pPr>
+        <w:ind w:left="3200" w:hanging="400"/>
+      </w:pPr>
+      <w:rPr>
+        <w:rFonts w:ascii="Wingdings" w:hAnsi="Wingdings" w:hint="default"/>
+      </w:rPr>
+    </w:lvl>
+    <w:lvl w:ilvl="6" w:tplc="04090001" w:tentative="1">
+      <w:start w:val="1"/>
+      <w:numFmt w:val="bullet"/>
+      <w:lvlText w:val=""/>
+      <w:lvlJc w:val="left"/>
+      <w:pPr>
+        <w:ind w:left="3600" w:hanging="400"/>
+      </w:pPr>
+      <w:rPr>
+        <w:rFonts w:ascii="Wingdings" w:hAnsi="Wingdings" w:hint="default"/>
+      </w:rPr>
+    </w:lvl>
+    <w:lvl w:ilvl="7" w:tplc="04090003" w:tentative="1">
+      <w:start w:val="1"/>
+      <w:numFmt w:val="bullet"/>
+      <w:lvlText w:val=""/>
+      <w:lvlJc w:val="left"/>
+      <w:pPr>
+        <w:ind w:left="4000" w:hanging="400"/>
+      </w:pPr>
+      <w:rPr>
+        <w:rFonts w:ascii="Wingdings" w:hAnsi="Wingdings" w:hint="default"/>
+      </w:rPr>
+    </w:lvl>
+    <w:lvl w:ilvl="8" w:tplc="04090005" w:tentative="1">
+      <w:start w:val="1"/>
+      <w:numFmt w:val="bullet"/>
+      <w:lvlText w:val=""/>
+      <w:lvlJc w:val="left"/>
+      <w:pPr>
+        <w:ind w:left="4400" w:hanging="400"/>
+      </w:pPr>
+      <w:rPr>
+        <w:rFonts w:ascii="Wingdings" w:hAnsi="Wingdings" w:hint="default"/>
+      </w:rPr>
+    </w:lvl>
+  </w:abstractNum>
+  <w:abstractNum w:abstractNumId="1">
+    <w:nsid w:val="60753DBB"/>
+    <w:multiLevelType w:val="hybridMultilevel"/>
+    <w:tmpl w:val="754ECD88"/>
+    <w:lvl w:ilvl="0" w:tplc="04090001">
+      <w:start w:val="1"/>
+      <w:numFmt w:val="bullet"/>
+      <w:lvlText w:val=""/>
+      <w:lvlJc w:val="left"/>
+      <w:pPr>
+        <w:ind w:left="1200" w:hanging="400"/>
+      </w:pPr>
+      <w:rPr>
+        <w:rFonts w:ascii="Wingdings" w:hAnsi="Wingdings" w:hint="default"/>
+      </w:rPr>
+    </w:lvl>
+    <w:lvl w:ilvl="1" w:tplc="04090003" w:tentative="1">
+      <w:start w:val="1"/>
+      <w:numFmt w:val="bullet"/>
+      <w:lvlText w:val=""/>
+      <w:lvlJc w:val="left"/>
+      <w:pPr>
+        <w:ind w:left="1600" w:hanging="400"/>
+      </w:pPr>
+      <w:rPr>
+        <w:rFonts w:ascii="Wingdings" w:hAnsi="Wingdings" w:hint="default"/>
+      </w:rPr>
+    </w:lvl>
+    <w:lvl w:ilvl="2" w:tplc="04090005" w:tentative="1">
+      <w:start w:val="1"/>
+      <w:numFmt w:val="bullet"/>
+      <w:lvlText w:val=""/>
+      <w:lvlJc w:val="left"/>
+      <w:pPr>
+        <w:ind w:left="2000" w:hanging="400"/>
+      </w:pPr>
+      <w:rPr>
+        <w:rFonts w:ascii="Wingdings" w:hAnsi="Wingdings" w:hint="default"/>
+      </w:rPr>
+    </w:lvl>
+    <w:lvl w:ilvl="3" w:tplc="04090001" w:tentative="1">
+      <w:start w:val="1"/>
+      <w:numFmt w:val="bullet"/>
+      <w:lvlText w:val=""/>
+      <w:lvlJc w:val="left"/>
+      <w:pPr>
+        <w:ind w:left="2400" w:hanging="400"/>
+      </w:pPr>
+      <w:rPr>
+        <w:rFonts w:ascii="Wingdings" w:hAnsi="Wingdings" w:hint="default"/>
+      </w:rPr>
+    </w:lvl>
+    <w:lvl w:ilvl="4" w:tplc="04090003" w:tentative="1">
+      <w:start w:val="1"/>
+      <w:numFmt w:val="bullet"/>
+      <w:lvlText w:val=""/>
+      <w:lvlJc w:val="left"/>
+      <w:pPr>
+        <w:ind w:left="2800" w:hanging="400"/>
+      </w:pPr>
+      <w:rPr>
+        <w:rFonts w:ascii="Wingdings" w:hAnsi="Wingdings" w:hint="default"/>
+      </w:rPr>
+    </w:lvl>
+    <w:lvl w:ilvl="5" w:tplc="04090005" w:tentative="1">
+      <w:start w:val="1"/>
+      <w:numFmt w:val="bullet"/>
+      <w:lvlText w:val=""/>
+      <w:lvlJc w:val="left"/>
+      <w:pPr>
+        <w:ind w:left="3200" w:hanging="400"/>
+      </w:pPr>
+      <w:rPr>
+        <w:rFonts w:ascii="Wingdings" w:hAnsi="Wingdings" w:hint="default"/>
+      </w:rPr>
+    </w:lvl>
+    <w:lvl w:ilvl="6" w:tplc="04090001" w:tentative="1">
+      <w:start w:val="1"/>
+      <w:numFmt w:val="bullet"/>
+      <w:lvlText w:val=""/>
+      <w:lvlJc w:val="left"/>
+      <w:pPr>
+        <w:ind w:left="3600" w:hanging="400"/>
+      </w:pPr>
+      <w:rPr>
+        <w:rFonts w:ascii="Wingdings" w:hAnsi="Wingdings" w:hint="default"/>
+      </w:rPr>
+    </w:lvl>
+    <w:lvl w:ilvl="7" w:tplc="04090003" w:tentative="1">
+      <w:start w:val="1"/>
+      <w:numFmt w:val="bullet"/>
+      <w:lvlText w:val=""/>
+      <w:lvlJc w:val="left"/>
+      <w:pPr>
+        <w:ind w:left="4000" w:hanging="400"/>
+      </w:pPr>
+      <w:rPr>
+        <w:rFonts w:ascii="Wingdings" w:hAnsi="Wingdings" w:hint="default"/>
+      </w:rPr>
+    </w:lvl>
+    <w:lvl w:ilvl="8" w:tplc="04090005" w:tentative="1">
+      <w:start w:val="1"/>
+      <w:numFmt w:val="bullet"/>
+      <w:lvlText w:val=""/>
+      <w:lvlJc w:val="left"/>
+      <w:pPr>
+        <w:ind w:left="4400" w:hanging="400"/>
+      </w:pPr>
+      <w:rPr>
+        <w:rFonts w:ascii="Wingdings" w:hAnsi="Wingdings" w:hint="default"/>
+      </w:rPr>
+    </w:lvl>
+  </w:abstractNum>
+  <w:abstractNum w:abstractNumId="2">
     <w:nsid w:val="7B3B54FB"/>
     <w:multiLevelType w:val="hybridMultilevel"/>
     <w:tmpl w:val="BAFE1C82"/>
@@ -710,6 +2053,12 @@
     </w:lvl>
   </w:abstractNum>
   <w:num w:numId="1">
+    <w:abstractNumId w:val="2"/>
+  </w:num>
+  <w:num w:numId="2">
+    <w:abstractNumId w:val="1"/>
+  </w:num>
+  <w:num w:numId="3">
     <w:abstractNumId w:val="0"/>
   </w:num>
 </w:numbering>
@@ -939,6 +2288,224 @@
         <w:right w:w="108" w:type="dxa"/>
       </w:tblCellMar>
     </w:tblPr>
+  </w:style>
+  <w:style w:type="paragraph" w:styleId="a5">
+    <w:name w:val="header"/>
+    <w:basedOn w:val="a"/>
+    <w:link w:val="Char"/>
+    <w:uiPriority w:val="99"/>
+    <w:semiHidden/>
+    <w:unhideWhenUsed/>
+    <w:rsid w:val="006B103A"/>
+    <w:pPr>
+      <w:tabs>
+        <w:tab w:val="center" w:pos="4513"/>
+        <w:tab w:val="right" w:pos="9026"/>
+      </w:tabs>
+      <w:snapToGrid w:val="0"/>
+    </w:pPr>
+  </w:style>
+  <w:style w:type="character" w:customStyle="1" w:styleId="Char">
+    <w:name w:val="머리글 Char"/>
+    <w:basedOn w:val="a0"/>
+    <w:link w:val="a5"/>
+    <w:uiPriority w:val="99"/>
+    <w:semiHidden/>
+    <w:rsid w:val="006B103A"/>
+  </w:style>
+  <w:style w:type="paragraph" w:styleId="a6">
+    <w:name w:val="footer"/>
+    <w:basedOn w:val="a"/>
+    <w:link w:val="Char0"/>
+    <w:uiPriority w:val="99"/>
+    <w:semiHidden/>
+    <w:unhideWhenUsed/>
+    <w:rsid w:val="006B103A"/>
+    <w:pPr>
+      <w:tabs>
+        <w:tab w:val="center" w:pos="4513"/>
+        <w:tab w:val="right" w:pos="9026"/>
+      </w:tabs>
+      <w:snapToGrid w:val="0"/>
+    </w:pPr>
+  </w:style>
+  <w:style w:type="character" w:customStyle="1" w:styleId="Char0">
+    <w:name w:val="바닥글 Char"/>
+    <w:basedOn w:val="a0"/>
+    <w:link w:val="a6"/>
+    <w:uiPriority w:val="99"/>
+    <w:semiHidden/>
+    <w:rsid w:val="006B103A"/>
+  </w:style>
+  <w:style w:type="table" w:styleId="-3">
+    <w:name w:val="Light Shading Accent 3"/>
+    <w:basedOn w:val="a1"/>
+    <w:uiPriority w:val="60"/>
+    <w:rsid w:val="00016C1B"/>
+    <w:rPr>
+      <w:color w:val="76923C" w:themeColor="accent3" w:themeShade="BF"/>
+    </w:rPr>
+    <w:tblPr>
+      <w:tblStyleRowBandSize w:val="1"/>
+      <w:tblStyleColBandSize w:val="1"/>
+      <w:tblInd w:w="0" w:type="dxa"/>
+      <w:tblBorders>
+        <w:top w:val="single" w:sz="8" w:space="0" w:color="9BBB59" w:themeColor="accent3"/>
+        <w:bottom w:val="single" w:sz="8" w:space="0" w:color="9BBB59" w:themeColor="accent3"/>
+      </w:tblBorders>
+      <w:tblCellMar>
+        <w:top w:w="0" w:type="dxa"/>
+        <w:left w:w="108" w:type="dxa"/>
+        <w:bottom w:w="0" w:type="dxa"/>
+        <w:right w:w="108" w:type="dxa"/>
+      </w:tblCellMar>
+    </w:tblPr>
+    <w:tblStylePr w:type="firstRow">
+      <w:pPr>
+        <w:spacing w:before="0" w:after="0" w:line="240" w:lineRule="auto"/>
+      </w:pPr>
+      <w:rPr>
+        <w:b/>
+        <w:bCs/>
+      </w:rPr>
+      <w:tblPr/>
+      <w:tcPr>
+        <w:tcBorders>
+          <w:top w:val="single" w:sz="8" w:space="0" w:color="9BBB59" w:themeColor="accent3"/>
+          <w:left w:val="nil"/>
+          <w:bottom w:val="single" w:sz="8" w:space="0" w:color="9BBB59" w:themeColor="accent3"/>
+          <w:right w:val="nil"/>
+          <w:insideH w:val="nil"/>
+          <w:insideV w:val="nil"/>
+        </w:tcBorders>
+      </w:tcPr>
+    </w:tblStylePr>
+    <w:tblStylePr w:type="lastRow">
+      <w:pPr>
+        <w:spacing w:before="0" w:after="0" w:line="240" w:lineRule="auto"/>
+      </w:pPr>
+      <w:rPr>
+        <w:b/>
+        <w:bCs/>
+      </w:rPr>
+      <w:tblPr/>
+      <w:tcPr>
+        <w:tcBorders>
+          <w:top w:val="single" w:sz="8" w:space="0" w:color="9BBB59" w:themeColor="accent3"/>
+          <w:left w:val="nil"/>
+          <w:bottom w:val="single" w:sz="8" w:space="0" w:color="9BBB59" w:themeColor="accent3"/>
+          <w:right w:val="nil"/>
+          <w:insideH w:val="nil"/>
+          <w:insideV w:val="nil"/>
+        </w:tcBorders>
+      </w:tcPr>
+    </w:tblStylePr>
+    <w:tblStylePr w:type="firstCol">
+      <w:rPr>
+        <w:b/>
+        <w:bCs/>
+      </w:rPr>
+    </w:tblStylePr>
+    <w:tblStylePr w:type="lastCol">
+      <w:rPr>
+        <w:b/>
+        <w:bCs/>
+      </w:rPr>
+    </w:tblStylePr>
+    <w:tblStylePr w:type="band1Vert">
+      <w:tblPr/>
+      <w:tcPr>
+        <w:tcBorders>
+          <w:left w:val="nil"/>
+          <w:right w:val="nil"/>
+          <w:insideH w:val="nil"/>
+          <w:insideV w:val="nil"/>
+        </w:tcBorders>
+        <w:shd w:val="clear" w:color="auto" w:fill="E6EED5" w:themeFill="accent3" w:themeFillTint="3F"/>
+      </w:tcPr>
+    </w:tblStylePr>
+    <w:tblStylePr w:type="band1Horz">
+      <w:tblPr/>
+      <w:tcPr>
+        <w:tcBorders>
+          <w:left w:val="nil"/>
+          <w:right w:val="nil"/>
+          <w:insideH w:val="nil"/>
+          <w:insideV w:val="nil"/>
+        </w:tcBorders>
+        <w:shd w:val="clear" w:color="auto" w:fill="E6EED5" w:themeFill="accent3" w:themeFillTint="3F"/>
+      </w:tcPr>
+    </w:tblStylePr>
+  </w:style>
+  <w:style w:type="table" w:styleId="1-3">
+    <w:name w:val="Medium Grid 1 Accent 3"/>
+    <w:basedOn w:val="a1"/>
+    <w:uiPriority w:val="67"/>
+    <w:rsid w:val="0024029B"/>
+    <w:tblPr>
+      <w:tblStyleRowBandSize w:val="1"/>
+      <w:tblStyleColBandSize w:val="1"/>
+      <w:tblInd w:w="0" w:type="dxa"/>
+      <w:tblBorders>
+        <w:top w:val="single" w:sz="8" w:space="0" w:color="B3CC82" w:themeColor="accent3" w:themeTint="BF"/>
+        <w:left w:val="single" w:sz="8" w:space="0" w:color="B3CC82" w:themeColor="accent3" w:themeTint="BF"/>
+        <w:bottom w:val="single" w:sz="8" w:space="0" w:color="B3CC82" w:themeColor="accent3" w:themeTint="BF"/>
+        <w:right w:val="single" w:sz="8" w:space="0" w:color="B3CC82" w:themeColor="accent3" w:themeTint="BF"/>
+        <w:insideH w:val="single" w:sz="8" w:space="0" w:color="B3CC82" w:themeColor="accent3" w:themeTint="BF"/>
+        <w:insideV w:val="single" w:sz="8" w:space="0" w:color="B3CC82" w:themeColor="accent3" w:themeTint="BF"/>
+      </w:tblBorders>
+      <w:tblCellMar>
+        <w:top w:w="0" w:type="dxa"/>
+        <w:left w:w="108" w:type="dxa"/>
+        <w:bottom w:w="0" w:type="dxa"/>
+        <w:right w:w="108" w:type="dxa"/>
+      </w:tblCellMar>
+    </w:tblPr>
+    <w:tcPr>
+      <w:shd w:val="clear" w:color="auto" w:fill="E6EED5" w:themeFill="accent3" w:themeFillTint="3F"/>
+    </w:tcPr>
+    <w:tblStylePr w:type="firstRow">
+      <w:rPr>
+        <w:b/>
+        <w:bCs/>
+      </w:rPr>
+    </w:tblStylePr>
+    <w:tblStylePr w:type="lastRow">
+      <w:rPr>
+        <w:b/>
+        <w:bCs/>
+      </w:rPr>
+      <w:tblPr/>
+      <w:tcPr>
+        <w:tcBorders>
+          <w:top w:val="single" w:sz="18" w:space="0" w:color="B3CC82" w:themeColor="accent3" w:themeTint="BF"/>
+        </w:tcBorders>
+      </w:tcPr>
+    </w:tblStylePr>
+    <w:tblStylePr w:type="firstCol">
+      <w:rPr>
+        <w:b/>
+        <w:bCs/>
+      </w:rPr>
+    </w:tblStylePr>
+    <w:tblStylePr w:type="lastCol">
+      <w:rPr>
+        <w:b/>
+        <w:bCs/>
+      </w:rPr>
+    </w:tblStylePr>
+    <w:tblStylePr w:type="band1Vert">
+      <w:tblPr/>
+      <w:tcPr>
+        <w:shd w:val="clear" w:color="auto" w:fill="CDDDAC" w:themeFill="accent3" w:themeFillTint="7F"/>
+      </w:tcPr>
+    </w:tblStylePr>
+    <w:tblStylePr w:type="band1Horz">
+      <w:tblPr/>
+      <w:tcPr>
+        <w:shd w:val="clear" w:color="auto" w:fill="CDDDAC" w:themeFill="accent3" w:themeFillTint="7F"/>
+      </w:tcPr>
+    </w:tblStylePr>
   </w:style>
 </w:styles>
 </file>

</xml_diff>